<commit_message>
Adding answers to chapter exersises, etc..
</commit_message>
<xml_diff>
--- a/Chapter_Exercises/Chapter_1_2_Exercises.docx
+++ b/Chapter_Exercises/Chapter_1_2_Exercises.docx
@@ -19,7 +19,11 @@
         <w:t>What is the informal or general definition of a database?</w:t>
       </w:r>
     </w:p>
-    <w:p/>
+    <w:p>
+      <w:r>
+        <w:t>Collection of related data (facts about the real world)?</w:t>
+      </w:r>
+    </w:p>
     <w:p>
       <w:pPr>
         <w:pStyle w:val="ListParagraph"/>
@@ -41,7 +45,38 @@
     <w:p>
       <w:pPr>
         <w:pStyle w:val="ListParagraph"/>
-      </w:pPr>
+        <w:numPr>
+          <w:ilvl w:val="0"/>
+          <w:numId w:val="2"/>
+        </w:numPr>
+      </w:pPr>
+      <w:r>
+        <w:t>Logically Coherent.</w:t>
+      </w:r>
+    </w:p>
+    <w:p>
+      <w:pPr>
+        <w:pStyle w:val="ListParagraph"/>
+        <w:numPr>
+          <w:ilvl w:val="0"/>
+          <w:numId w:val="2"/>
+        </w:numPr>
+      </w:pPr>
+      <w:r>
+        <w:t>My database needs to have a purpose.</w:t>
+      </w:r>
+    </w:p>
+    <w:p>
+      <w:pPr>
+        <w:pStyle w:val="ListParagraph"/>
+        <w:numPr>
+          <w:ilvl w:val="0"/>
+          <w:numId w:val="2"/>
+        </w:numPr>
+      </w:pPr>
+      <w:r>
+        <w:t>Representative of the real world.</w:t>
+      </w:r>
     </w:p>
     <w:p>
       <w:pPr>
@@ -60,7 +95,11 @@
         <w:t>What is a Database Management System (DBMS)?</w:t>
       </w:r>
     </w:p>
-    <w:p/>
+    <w:p>
+      <w:r>
+        <w:t>Piece of software that helps us administrate our data.</w:t>
+      </w:r>
+    </w:p>
     <w:p>
       <w:pPr>
         <w:pStyle w:val="ListParagraph"/>
@@ -136,6 +175,9 @@
       <w:r>
         <w:t xml:space="preserve"> </w:t>
       </w:r>
+      <w:r>
+        <w:t>Define – data types, attribute names, entities (schema) in the database catalog (meta data).</w:t>
+      </w:r>
     </w:p>
     <w:p>
       <w:pPr>
@@ -168,6 +210,9 @@
         </w:rPr>
         <w:t xml:space="preserve">– </w:t>
       </w:r>
+      <w:r>
+        <w:t>Construct – file structures, disk, etc... how we represent our data (attributes make the majority of this).</w:t>
+      </w:r>
     </w:p>
     <w:p>
       <w:pPr>
@@ -190,6 +235,9 @@
         </w:rPr>
         <w:t xml:space="preserve">M – </w:t>
       </w:r>
+      <w:r>
+        <w:t>Manipulate – Query, update, etc... on my database (modifying the state of the database). SQL – DML (Data Manipulation Language).</w:t>
+      </w:r>
     </w:p>
     <w:p>
       <w:pPr>
@@ -222,6 +270,9 @@
         </w:rPr>
         <w:t xml:space="preserve">– </w:t>
       </w:r>
+      <w:r>
+        <w:t>Need to make the database available to multiple users (multiuser vs. single user systems).</w:t>
+      </w:r>
     </w:p>
     <w:p>
       <w:pPr>
@@ -290,6 +341,9 @@
       <w:r>
         <w:t xml:space="preserve"> </w:t>
       </w:r>
+      <w:r>
+        <w:t>Protection, implements RBAC (what is this?).</w:t>
+      </w:r>
     </w:p>
     <w:p>
       <w:pPr>
@@ -321,6 +375,9 @@
         </w:rPr>
         <w:t xml:space="preserve">– </w:t>
       </w:r>
+      <w:r>
+        <w:t>Maintain – apply updates to the DBMS software, indexing maintenance, etc...</w:t>
+      </w:r>
     </w:p>
     <w:p>
       <w:pPr>
@@ -343,6 +400,94 @@
         <w:t>, data types, constraints, and locations of the data are stored where?</w:t>
       </w:r>
     </w:p>
+    <w:p>
+      <w:r>
+        <w:t>Database Catalog (Meta data)</w:t>
+      </w:r>
+    </w:p>
+    <w:p>
+      <w:pPr>
+        <w:pStyle w:val="ListParagraph"/>
+        <w:numPr>
+          <w:ilvl w:val="0"/>
+          <w:numId w:val="1"/>
+        </w:numPr>
+      </w:pPr>
+      <w:r>
+        <w:t>This mechanism of storing data (see question 6) separately from the data types, constraints, and locations of the data facilitates this type of data independence or abstraction?</w:t>
+      </w:r>
+    </w:p>
+    <w:p>
+      <w:pPr>
+        <w:pStyle w:val="ListParagraph"/>
+      </w:pPr>
+    </w:p>
+    <w:p>
+      <w:r>
+        <w:t>Program data independence.</w:t>
+      </w:r>
+    </w:p>
+    <w:p>
+      <w:pPr>
+        <w:pStyle w:val="ListParagraph"/>
+        <w:numPr>
+          <w:ilvl w:val="0"/>
+          <w:numId w:val="1"/>
+        </w:numPr>
+      </w:pPr>
+      <w:r>
+        <w:t>What are the two main properties of a transaction (give a short description of each)?</w:t>
+      </w:r>
+    </w:p>
+    <w:p>
+      <w:r>
+        <w:t>Isolation – as an end user, I need the system to appear as if I’m the only user.</w:t>
+      </w:r>
+    </w:p>
+    <w:p>
+      <w:r>
+        <w:t>Atomicity – shouldn’t have partial success in manipulation of my database (all pass, or all fail).</w:t>
+      </w:r>
+    </w:p>
+    <w:p>
+      <w:pPr>
+        <w:pStyle w:val="ListParagraph"/>
+        <w:numPr>
+          <w:ilvl w:val="0"/>
+          <w:numId w:val="1"/>
+        </w:numPr>
+      </w:pPr>
+      <w:r>
+        <w:t>What is the name for the combination of the primary database and secondary DBMS &amp; related software?</w:t>
+      </w:r>
+    </w:p>
+    <w:p>
+      <w:r>
+        <w:t>The database system.</w:t>
+      </w:r>
+    </w:p>
+    <w:p>
+      <w:pPr>
+        <w:pStyle w:val="ListParagraph"/>
+      </w:pPr>
+    </w:p>
+    <w:p>
+      <w:pPr>
+        <w:pStyle w:val="ListParagraph"/>
+        <w:numPr>
+          <w:ilvl w:val="0"/>
+          <w:numId w:val="1"/>
+        </w:numPr>
+      </w:pPr>
+      <w:r>
+        <w:t>The class of users who require access to the database for querying, updating, and generating reports to do their jobs?</w:t>
+      </w:r>
+    </w:p>
+    <w:p>
+      <w:r>
+        <w:t>End Users.</w:t>
+      </w:r>
+    </w:p>
     <w:p/>
     <w:p>
       <w:pPr>
@@ -353,13 +498,104 @@
         </w:numPr>
       </w:pPr>
       <w:r>
-        <w:t>This mechanism of storing data (see question 6) separately from the data types, constraints, and locations of the data facilitates this type of data independence or abstraction?</w:t>
-      </w:r>
-    </w:p>
-    <w:p>
-      <w:pPr>
-        <w:pStyle w:val="ListParagraph"/>
-      </w:pPr>
+        <w:t>Name three different types of users from the class of users described in question 10 (give a short description for each)?</w:t>
+      </w:r>
+    </w:p>
+    <w:p>
+      <w:pPr>
+        <w:pStyle w:val="ListParagraph"/>
+        <w:numPr>
+          <w:ilvl w:val="0"/>
+          <w:numId w:val="2"/>
+        </w:numPr>
+      </w:pPr>
+      <w:r>
+        <w:t>Casual (you know the rest)</w:t>
+      </w:r>
+    </w:p>
+    <w:p>
+      <w:pPr>
+        <w:pStyle w:val="ListParagraph"/>
+        <w:numPr>
+          <w:ilvl w:val="0"/>
+          <w:numId w:val="2"/>
+        </w:numPr>
+      </w:pPr>
+      <w:r>
+        <w:t>Naïve (Least about the database management system)</w:t>
+      </w:r>
+    </w:p>
+    <w:p>
+      <w:pPr>
+        <w:pStyle w:val="ListParagraph"/>
+        <w:numPr>
+          <w:ilvl w:val="0"/>
+          <w:numId w:val="2"/>
+        </w:numPr>
+      </w:pPr>
+      <w:r>
+        <w:t>Sophisticated (Most about the database management system)</w:t>
+      </w:r>
+    </w:p>
+    <w:p>
+      <w:pPr>
+        <w:pStyle w:val="ListParagraph"/>
+        <w:numPr>
+          <w:ilvl w:val="1"/>
+          <w:numId w:val="2"/>
+        </w:numPr>
+      </w:pPr>
+      <w:r>
+        <w:t>DBA (Database Admin)</w:t>
+      </w:r>
+    </w:p>
+    <w:p>
+      <w:pPr>
+        <w:pStyle w:val="ListParagraph"/>
+        <w:numPr>
+          <w:ilvl w:val="2"/>
+          <w:numId w:val="2"/>
+        </w:numPr>
+      </w:pPr>
+      <w:r>
+        <w:t>Database Designer</w:t>
+      </w:r>
+    </w:p>
+    <w:p>
+      <w:pPr>
+        <w:pStyle w:val="ListParagraph"/>
+        <w:numPr>
+          <w:ilvl w:val="2"/>
+          <w:numId w:val="2"/>
+        </w:numPr>
+      </w:pPr>
+      <w:r>
+        <w:t>Software Engineer</w:t>
+      </w:r>
+    </w:p>
+    <w:p>
+      <w:pPr>
+        <w:pStyle w:val="ListParagraph"/>
+        <w:numPr>
+          <w:ilvl w:val="2"/>
+          <w:numId w:val="2"/>
+        </w:numPr>
+      </w:pPr>
+      <w:r>
+        <w:t>System Engineer, etc...</w:t>
+      </w:r>
+    </w:p>
+    <w:p>
+      <w:pPr>
+        <w:pStyle w:val="ListParagraph"/>
+        <w:numPr>
+          <w:ilvl w:val="0"/>
+          <w:numId w:val="2"/>
+        </w:numPr>
+      </w:pPr>
+      <w:r>
+        <w:t>Standalone</w:t>
+      </w:r>
     </w:p>
     <w:p/>
     <w:p>
@@ -371,7 +607,58 @@
         </w:numPr>
       </w:pPr>
       <w:r>
-        <w:t>What are the two main properties of a transaction (give a short description of each)?</w:t>
+        <w:t>What are three benefits of using a</w:t>
+      </w:r>
+      <w:r>
+        <w:t xml:space="preserve"> Database Management System (</w:t>
+      </w:r>
+      <w:r>
+        <w:t>DBMS</w:t>
+      </w:r>
+      <w:r>
+        <w:t>)</w:t>
+      </w:r>
+      <w:r>
+        <w:t xml:space="preserve"> over a file-based system?</w:t>
+      </w:r>
+    </w:p>
+    <w:p>
+      <w:r>
+        <w:t>Control data redundancy – each user group might have same representation of student.</w:t>
+      </w:r>
+    </w:p>
+    <w:p>
+      <w:pPr>
+        <w:pStyle w:val="ListParagraph"/>
+        <w:numPr>
+          <w:ilvl w:val="0"/>
+          <w:numId w:val="2"/>
+        </w:numPr>
+      </w:pPr>
+      <w:r>
+        <w:t>Leads to data inconsistency.</w:t>
+      </w:r>
+    </w:p>
+    <w:p>
+      <w:pPr>
+        <w:pStyle w:val="ListParagraph"/>
+        <w:numPr>
+          <w:ilvl w:val="0"/>
+          <w:numId w:val="2"/>
+        </w:numPr>
+      </w:pPr>
+      <w:r>
+        <w:t>DOE (Duplication of Effort)</w:t>
+      </w:r>
+    </w:p>
+    <w:p>
+      <w:r>
+        <w:t>Security – implement more granular access i.e., RBAC, etc...</w:t>
+      </w:r>
+    </w:p>
+    <w:p>
+      <w:r>
+        <w:t>Ensure data abstraction – i.e., program data independence, method data independence.</w:t>
       </w:r>
     </w:p>
     <w:p/>
@@ -384,192 +671,140 @@
         </w:numPr>
       </w:pPr>
       <w:r>
+        <w:t>When might you choose to use a file based-based system over a</w:t>
+      </w:r>
+      <w:r>
+        <w:t xml:space="preserve"> Database Management System (</w:t>
+      </w:r>
+      <w:r>
+        <w:t>DBMS</w:t>
+      </w:r>
+      <w:r>
+        <w:t>)</w:t>
+      </w:r>
+      <w:r>
+        <w:t>?</w:t>
+      </w:r>
+    </w:p>
+    <w:p>
+      <w:r>
         <w:lastRenderedPageBreak/>
-        <w:t>What is the name for the combination of the primary database and secondary DBMS &amp; related software?</w:t>
+        <w:t>Single user system, overhead cost, short timeline.</w:t>
       </w:r>
     </w:p>
     <w:p/>
     <w:p>
       <w:pPr>
         <w:pStyle w:val="ListParagraph"/>
-      </w:pPr>
-    </w:p>
-    <w:p>
-      <w:pPr>
-        <w:pStyle w:val="ListParagraph"/>
-        <w:numPr>
-          <w:ilvl w:val="0"/>
-          <w:numId w:val="1"/>
-        </w:numPr>
-      </w:pPr>
-      <w:r>
-        <w:t>The class of users who require access to the database for querying, updating, and generating reports to do their jobs?</w:t>
+        <w:numPr>
+          <w:ilvl w:val="0"/>
+          <w:numId w:val="1"/>
+        </w:numPr>
+      </w:pPr>
+      <w:r>
+        <w:t xml:space="preserve">What law </w:t>
+      </w:r>
+      <w:r>
+        <w:t>predicts that the number of transistors on a microchip will double every two years</w:t>
+      </w:r>
+      <w:r>
+        <w:t>?</w:t>
+      </w:r>
+    </w:p>
+    <w:p>
+      <w:r>
+        <w:t>Moore’s law</w:t>
+      </w:r>
+    </w:p>
+    <w:p>
+      <w:pPr>
+        <w:pStyle w:val="ListParagraph"/>
+        <w:numPr>
+          <w:ilvl w:val="0"/>
+          <w:numId w:val="1"/>
+        </w:numPr>
+      </w:pPr>
+      <w:r>
+        <w:t>Describe the difference of horizontal and vertical scalability?</w:t>
+      </w:r>
+    </w:p>
+    <w:p>
+      <w:r>
+        <w:t>Vertical scalability increasing the storage medium space, ram, etc.., horizontal scalability – creating more instances of my databases programs (API).</w:t>
+      </w:r>
+    </w:p>
+    <w:p>
+      <w:pPr>
+        <w:pStyle w:val="ListParagraph"/>
+        <w:numPr>
+          <w:ilvl w:val="0"/>
+          <w:numId w:val="1"/>
+        </w:numPr>
+      </w:pPr>
+      <w:r>
+        <w:t>The module that typically handles user interaction and provides the user-friendly interfaces such as apps for mobile devices, or forms or menu-based GUIs (graphical user interfaces) for PCs.</w:t>
+      </w:r>
+    </w:p>
+    <w:p>
+      <w:r>
+        <w:t>Client Module</w:t>
+      </w:r>
+    </w:p>
+    <w:p>
+      <w:pPr>
+        <w:pStyle w:val="ListParagraph"/>
+        <w:numPr>
+          <w:ilvl w:val="0"/>
+          <w:numId w:val="1"/>
+        </w:numPr>
+      </w:pPr>
+      <w:r>
+        <w:t>The module that typically handles data storage, access, search, and other functions.</w:t>
+      </w:r>
+    </w:p>
+    <w:p>
+      <w:r>
+        <w:t>Server Module</w:t>
+      </w:r>
+    </w:p>
+    <w:p>
+      <w:pPr>
+        <w:pStyle w:val="ListParagraph"/>
+        <w:numPr>
+          <w:ilvl w:val="0"/>
+          <w:numId w:val="1"/>
+        </w:numPr>
+      </w:pPr>
+      <w:r>
+        <w:t>What is the suppression of details of data organization and storage referred to as (in general)?</w:t>
+      </w:r>
+    </w:p>
+    <w:p>
+      <w:r>
+        <w:t>Data abstraction</w:t>
+      </w:r>
+    </w:p>
+    <w:p>
+      <w:pPr>
+        <w:pStyle w:val="ListParagraph"/>
+        <w:numPr>
+          <w:ilvl w:val="0"/>
+          <w:numId w:val="1"/>
+        </w:numPr>
+      </w:pPr>
+      <w:r>
+        <w:t>What is the collection of concepts that can be used to describe the structure of a database referred to as?</w:t>
+      </w:r>
+    </w:p>
+    <w:p>
+      <w:pPr>
+        <w:ind w:left="360"/>
+      </w:pPr>
+      <w:r>
+        <w:t>Data Model</w:t>
       </w:r>
     </w:p>
     <w:p/>
-    <w:p/>
-    <w:p>
-      <w:pPr>
-        <w:pStyle w:val="ListParagraph"/>
-        <w:numPr>
-          <w:ilvl w:val="0"/>
-          <w:numId w:val="1"/>
-        </w:numPr>
-      </w:pPr>
-      <w:r>
-        <w:t>Name three different types of users from the class of users described in question 10 (give a short description for each)?</w:t>
-      </w:r>
-    </w:p>
-    <w:p/>
-    <w:p/>
-    <w:p>
-      <w:pPr>
-        <w:pStyle w:val="ListParagraph"/>
-        <w:numPr>
-          <w:ilvl w:val="0"/>
-          <w:numId w:val="1"/>
-        </w:numPr>
-      </w:pPr>
-      <w:r>
-        <w:t>What are three benefits of using a</w:t>
-      </w:r>
-      <w:r>
-        <w:t xml:space="preserve"> Database Management System (</w:t>
-      </w:r>
-      <w:r>
-        <w:t>DBMS</w:t>
-      </w:r>
-      <w:r>
-        <w:t>)</w:t>
-      </w:r>
-      <w:r>
-        <w:t xml:space="preserve"> over a file-based system?</w:t>
-      </w:r>
-    </w:p>
-    <w:p/>
-    <w:p/>
-    <w:p>
-      <w:pPr>
-        <w:pStyle w:val="ListParagraph"/>
-        <w:numPr>
-          <w:ilvl w:val="0"/>
-          <w:numId w:val="1"/>
-        </w:numPr>
-      </w:pPr>
-      <w:r>
-        <w:t>When might you choose to use a file based-based system over a</w:t>
-      </w:r>
-      <w:r>
-        <w:t xml:space="preserve"> Database Management System (</w:t>
-      </w:r>
-      <w:r>
-        <w:t>DBMS</w:t>
-      </w:r>
-      <w:r>
-        <w:t>)</w:t>
-      </w:r>
-      <w:r>
-        <w:t>?</w:t>
-      </w:r>
-    </w:p>
-    <w:p/>
-    <w:p/>
-    <w:p>
-      <w:pPr>
-        <w:pStyle w:val="ListParagraph"/>
-        <w:numPr>
-          <w:ilvl w:val="0"/>
-          <w:numId w:val="1"/>
-        </w:numPr>
-      </w:pPr>
-      <w:r>
-        <w:t xml:space="preserve">What law </w:t>
-      </w:r>
-      <w:r>
-        <w:t>predicts that the number of transistors on a microchip will double every two years</w:t>
-      </w:r>
-      <w:r>
-        <w:t>?</w:t>
-      </w:r>
-    </w:p>
-    <w:p/>
-    <w:p/>
-    <w:p>
-      <w:pPr>
-        <w:pStyle w:val="ListParagraph"/>
-        <w:numPr>
-          <w:ilvl w:val="0"/>
-          <w:numId w:val="1"/>
-        </w:numPr>
-      </w:pPr>
-      <w:r>
-        <w:t>Describe the difference of horizontal and vertical scalability?</w:t>
-      </w:r>
-    </w:p>
-    <w:p/>
-    <w:p/>
-    <w:p>
-      <w:pPr>
-        <w:pStyle w:val="ListParagraph"/>
-        <w:numPr>
-          <w:ilvl w:val="0"/>
-          <w:numId w:val="1"/>
-        </w:numPr>
-      </w:pPr>
-      <w:r>
-        <w:t>The module that typically handles user interaction and provides the user-friendly interfaces such as apps for mobile devices, or forms or menu-based GUIs (graphical user interfaces) for PCs.</w:t>
-      </w:r>
-    </w:p>
-    <w:p/>
-    <w:p>
-      <w:pPr>
-        <w:pStyle w:val="ListParagraph"/>
-        <w:numPr>
-          <w:ilvl w:val="0"/>
-          <w:numId w:val="1"/>
-        </w:numPr>
-      </w:pPr>
-      <w:r>
-        <w:t>The module that typically handles data storage, access, search, and other functions.</w:t>
-      </w:r>
-    </w:p>
-    <w:p>
-      <w:pPr>
-        <w:pStyle w:val="ListParagraph"/>
-      </w:pPr>
-    </w:p>
-    <w:p>
-      <w:pPr>
-        <w:pStyle w:val="ListParagraph"/>
-      </w:pPr>
-    </w:p>
-    <w:p>
-      <w:pPr>
-        <w:pStyle w:val="ListParagraph"/>
-        <w:numPr>
-          <w:ilvl w:val="0"/>
-          <w:numId w:val="1"/>
-        </w:numPr>
-      </w:pPr>
-      <w:r>
-        <w:lastRenderedPageBreak/>
-        <w:t>What is the suppression of details of data organization and storage referred to as (in general)?</w:t>
-      </w:r>
-    </w:p>
-    <w:p/>
-    <w:p>
-      <w:pPr>
-        <w:pStyle w:val="ListParagraph"/>
-        <w:numPr>
-          <w:ilvl w:val="0"/>
-          <w:numId w:val="1"/>
-        </w:numPr>
-      </w:pPr>
-      <w:r>
-        <w:t>What is the collection of concepts that can be used to describe the structure of a database referred to as?</w:t>
-      </w:r>
-    </w:p>
-    <w:p/>
     <w:p>
       <w:pPr>
         <w:pStyle w:val="ListParagraph"/>
@@ -595,11 +830,20 @@
       </w:r>
     </w:p>
     <w:p>
-      <w:pPr>
-        <w:pStyle w:val="ListParagraph"/>
-      </w:pPr>
-    </w:p>
-    <w:p/>
+      <w:r>
+        <w:t>Conceptual</w:t>
+      </w:r>
+    </w:p>
+    <w:p>
+      <w:r>
+        <w:t>Representational</w:t>
+      </w:r>
+    </w:p>
+    <w:p>
+      <w:r>
+        <w:t>Physical</w:t>
+      </w:r>
+    </w:p>
     <w:p>
       <w:pPr>
         <w:pStyle w:val="ListParagraph"/>
@@ -634,6 +878,50 @@
         <w:t>)?</w:t>
       </w:r>
     </w:p>
+    <w:p>
+      <w:r>
+        <w:t>Entities, attributes, relationships.</w:t>
+      </w:r>
+    </w:p>
+    <w:p>
+      <w:pPr>
+        <w:pStyle w:val="ListParagraph"/>
+        <w:numPr>
+          <w:ilvl w:val="0"/>
+          <w:numId w:val="1"/>
+        </w:numPr>
+      </w:pPr>
+      <w:r>
+        <w:t>This is referred to as the “description of the database”, is specified during database design, and is not expected to change frequently?</w:t>
+      </w:r>
+    </w:p>
+    <w:p>
+      <w:pPr>
+        <w:pStyle w:val="ListParagraph"/>
+      </w:pPr>
+    </w:p>
+    <w:p>
+      <w:r>
+        <w:t>Database Schema</w:t>
+      </w:r>
+    </w:p>
+    <w:p>
+      <w:pPr>
+        <w:pStyle w:val="ListParagraph"/>
+        <w:numPr>
+          <w:ilvl w:val="0"/>
+          <w:numId w:val="1"/>
+        </w:numPr>
+      </w:pPr>
+      <w:r>
+        <w:t>What is the data in a database at a particular moment in time referred to as?</w:t>
+      </w:r>
+    </w:p>
+    <w:p>
+      <w:r>
+        <w:t>Database snapshot, database state</w:t>
+      </w:r>
+    </w:p>
     <w:p/>
     <w:p>
       <w:pPr>
@@ -644,13 +932,22 @@
         </w:numPr>
       </w:pPr>
       <w:r>
-        <w:t>This is referred to as the “description of the database”, is specified during database design, and is not expected to change frequently?</w:t>
-      </w:r>
-    </w:p>
-    <w:p>
-      <w:pPr>
-        <w:pStyle w:val="ListParagraph"/>
-      </w:pPr>
+        <w:t>What is the state of the database called that corresponds to when it satisfies</w:t>
+      </w:r>
+      <w:r>
+        <w:t xml:space="preserve"> the structure and constraints specified in the schema</w:t>
+      </w:r>
+      <w:r>
+        <w:t>?</w:t>
+      </w:r>
+    </w:p>
+    <w:p>
+      <w:pPr>
+        <w:pStyle w:val="ListParagraph"/>
+      </w:pPr>
+      <w:r>
+        <w:t>Valid state, business rules (business logic) – can’t be enforced by the DBMS.</w:t>
+      </w:r>
     </w:p>
     <w:p/>
     <w:p>
@@ -662,7 +959,165 @@
         </w:numPr>
       </w:pPr>
       <w:r>
-        <w:t>What is the data in a database at a particular moment in time referred to as?</w:t>
+        <w:t>Changes occasionally need to be applied to the schema as the application requirements change, this is referred to as what?</w:t>
+      </w:r>
+    </w:p>
+    <w:p>
+      <w:r>
+        <w:t>Schema Evolution</w:t>
+      </w:r>
+    </w:p>
+    <w:p/>
+    <w:p>
+      <w:pPr>
+        <w:pStyle w:val="ListParagraph"/>
+        <w:numPr>
+          <w:ilvl w:val="0"/>
+          <w:numId w:val="1"/>
+        </w:numPr>
+      </w:pPr>
+      <w:r>
+        <w:t>What are the three levels of the three-schema architecture (</w:t>
+      </w:r>
+      <w:r>
+        <w:t>name, and give a short description for each)</w:t>
+      </w:r>
+      <w:r>
+        <w:t>?</w:t>
+      </w:r>
+    </w:p>
+    <w:p>
+      <w:pPr>
+        <w:pStyle w:val="ListParagraph"/>
+      </w:pPr>
+    </w:p>
+    <w:p>
+      <w:r>
+        <w:t>External</w:t>
+      </w:r>
+    </w:p>
+    <w:p>
+      <w:r>
+        <w:t>Conceptual</w:t>
+      </w:r>
+    </w:p>
+    <w:p>
+      <w:bookmarkStart w:id="0" w:name="_Hlk159930482"/>
+      <w:r>
+        <w:t>Physical</w:t>
+      </w:r>
+    </w:p>
+    <w:bookmarkEnd w:id="0"/>
+    <w:p/>
+    <w:p>
+      <w:pPr>
+        <w:pStyle w:val="ListParagraph"/>
+        <w:numPr>
+          <w:ilvl w:val="0"/>
+          <w:numId w:val="1"/>
+        </w:numPr>
+      </w:pPr>
+      <w:r>
+        <w:t>What level</w:t>
+      </w:r>
+      <w:r>
+        <w:t xml:space="preserve"> of the three-schema architecture </w:t>
+      </w:r>
+      <w:r>
+        <w:t>is the actual data stored at?</w:t>
+      </w:r>
+    </w:p>
+    <w:p>
+      <w:pPr>
+        <w:ind w:left="360"/>
+      </w:pPr>
+      <w:r>
+        <w:t>Physical</w:t>
+      </w:r>
+    </w:p>
+    <w:p/>
+    <w:p>
+      <w:pPr>
+        <w:pStyle w:val="ListParagraph"/>
+        <w:numPr>
+          <w:ilvl w:val="0"/>
+          <w:numId w:val="1"/>
+        </w:numPr>
+      </w:pPr>
+      <w:r>
+        <w:t>What is the process of transforming requests and results between levels of the three-schema architecture?</w:t>
+      </w:r>
+    </w:p>
+    <w:p>
+      <w:pPr>
+        <w:pStyle w:val="ListParagraph"/>
+      </w:pPr>
+    </w:p>
+    <w:p>
+      <w:r>
+        <w:t>Mapping</w:t>
+      </w:r>
+    </w:p>
+    <w:p>
+      <w:pPr>
+        <w:pStyle w:val="ListParagraph"/>
+        <w:numPr>
+          <w:ilvl w:val="0"/>
+          <w:numId w:val="1"/>
+        </w:numPr>
+      </w:pPr>
+      <w:r>
+        <w:t>What is data independence (in relation to the three-schema architecture)?</w:t>
+      </w:r>
+    </w:p>
+    <w:p>
+      <w:r>
+        <w:t>The ability to alter one level of the schema, without having to make changes to the other.</w:t>
+      </w:r>
+    </w:p>
+    <w:p/>
+    <w:p>
+      <w:pPr>
+        <w:pStyle w:val="ListParagraph"/>
+        <w:numPr>
+          <w:ilvl w:val="0"/>
+          <w:numId w:val="1"/>
+        </w:numPr>
+      </w:pPr>
+      <w:r>
+        <w:t>Define the two types of data independence?</w:t>
+      </w:r>
+    </w:p>
+    <w:p>
+      <w:r>
+        <w:t>Logical data independence – Conceptual + External</w:t>
+      </w:r>
+    </w:p>
+    <w:p>
+      <w:r>
+        <w:t>Physical data independence – (Physical + (Conceptual + External)).</w:t>
+      </w:r>
+    </w:p>
+    <w:p/>
+    <w:p>
+      <w:pPr>
+        <w:pStyle w:val="ListParagraph"/>
+        <w:numPr>
+          <w:ilvl w:val="0"/>
+          <w:numId w:val="1"/>
+        </w:numPr>
+      </w:pPr>
+      <w:r>
+        <w:t>Which type of data independence is harder to achieve and why?</w:t>
+      </w:r>
+    </w:p>
+    <w:p>
+      <w:pPr>
+        <w:ind w:left="360"/>
+      </w:pPr>
+      <w:r>
+        <w:lastRenderedPageBreak/>
+        <w:t>Logical data independence – Conceptual + External</w:t>
       </w:r>
     </w:p>
     <w:p/>
@@ -676,19 +1131,13 @@
         </w:numPr>
       </w:pPr>
       <w:r>
-        <w:t>What is the state of the database called that corresponds to when it satisfies</w:t>
-      </w:r>
-      <w:r>
-        <w:t xml:space="preserve"> the structure and constraints specified in the schema</w:t>
-      </w:r>
-      <w:r>
-        <w:t>?</w:t>
-      </w:r>
-    </w:p>
-    <w:p>
-      <w:pPr>
-        <w:pStyle w:val="ListParagraph"/>
-      </w:pPr>
+        <w:t>The high-level DML (Data Manipulation Language) used in a standalone interactive manner is referred to as what?</w:t>
+      </w:r>
+    </w:p>
+    <w:p>
+      <w:r>
+        <w:t>Query language</w:t>
+      </w:r>
     </w:p>
     <w:p/>
     <w:p>
@@ -700,143 +1149,15 @@
         </w:numPr>
       </w:pPr>
       <w:r>
-        <w:t>Changes occasionally need to be applied to the schema as the application requirements change, this is referred to as what?</w:t>
+        <w:t>This type of language is used by the DBA and database designers to define the schema.</w:t>
+      </w:r>
+    </w:p>
+    <w:p>
+      <w:r>
+        <w:t>DDL (Data Definition Language)</w:t>
       </w:r>
     </w:p>
     <w:p/>
-    <w:p/>
-    <w:p>
-      <w:pPr>
-        <w:pStyle w:val="ListParagraph"/>
-        <w:numPr>
-          <w:ilvl w:val="0"/>
-          <w:numId w:val="1"/>
-        </w:numPr>
-      </w:pPr>
-      <w:r>
-        <w:t>What are the three levels of the three-schema architecture (</w:t>
-      </w:r>
-      <w:r>
-        <w:t>name, and give a short description for each)</w:t>
-      </w:r>
-      <w:r>
-        <w:t>?</w:t>
-      </w:r>
-    </w:p>
-    <w:p>
-      <w:pPr>
-        <w:pStyle w:val="ListParagraph"/>
-      </w:pPr>
-    </w:p>
-    <w:p/>
-    <w:p/>
-    <w:p>
-      <w:pPr>
-        <w:pStyle w:val="ListParagraph"/>
-        <w:numPr>
-          <w:ilvl w:val="0"/>
-          <w:numId w:val="1"/>
-        </w:numPr>
-      </w:pPr>
-      <w:r>
-        <w:t>What level</w:t>
-      </w:r>
-      <w:r>
-        <w:t xml:space="preserve"> of the three-schema architecture </w:t>
-      </w:r>
-      <w:r>
-        <w:t>is the actual data stored at?</w:t>
-      </w:r>
-    </w:p>
-    <w:p/>
-    <w:p>
-      <w:pPr>
-        <w:pStyle w:val="ListParagraph"/>
-        <w:numPr>
-          <w:ilvl w:val="0"/>
-          <w:numId w:val="1"/>
-        </w:numPr>
-      </w:pPr>
-      <w:r>
-        <w:t>What is the process of transforming requests and results between levels of the three-schema architecture?</w:t>
-      </w:r>
-    </w:p>
-    <w:p>
-      <w:pPr>
-        <w:pStyle w:val="ListParagraph"/>
-      </w:pPr>
-    </w:p>
-    <w:p/>
-    <w:p>
-      <w:pPr>
-        <w:pStyle w:val="ListParagraph"/>
-        <w:numPr>
-          <w:ilvl w:val="0"/>
-          <w:numId w:val="1"/>
-        </w:numPr>
-      </w:pPr>
-      <w:r>
-        <w:t>What is data independence (in relation to the three-schema architecture)?</w:t>
-      </w:r>
-    </w:p>
-    <w:p/>
-    <w:p/>
-    <w:p>
-      <w:pPr>
-        <w:pStyle w:val="ListParagraph"/>
-        <w:numPr>
-          <w:ilvl w:val="0"/>
-          <w:numId w:val="1"/>
-        </w:numPr>
-      </w:pPr>
-      <w:r>
-        <w:t>Define the two types of data independence?</w:t>
-      </w:r>
-    </w:p>
-    <w:p/>
-    <w:p/>
-    <w:p>
-      <w:pPr>
-        <w:pStyle w:val="ListParagraph"/>
-        <w:numPr>
-          <w:ilvl w:val="0"/>
-          <w:numId w:val="1"/>
-        </w:numPr>
-      </w:pPr>
-      <w:r>
-        <w:t>Which type of data independence is harder to achieve and why?</w:t>
-      </w:r>
-    </w:p>
-    <w:p/>
-    <w:p/>
-    <w:p>
-      <w:pPr>
-        <w:pStyle w:val="ListParagraph"/>
-        <w:numPr>
-          <w:ilvl w:val="0"/>
-          <w:numId w:val="1"/>
-        </w:numPr>
-      </w:pPr>
-      <w:r>
-        <w:t>The high-level DML (Data Manipulation Language) used in a standalone interactive manner is referred to as what?</w:t>
-      </w:r>
-    </w:p>
-    <w:p/>
-    <w:p/>
-    <w:p>
-      <w:pPr>
-        <w:pStyle w:val="ListParagraph"/>
-        <w:numPr>
-          <w:ilvl w:val="0"/>
-          <w:numId w:val="1"/>
-        </w:numPr>
-      </w:pPr>
-      <w:r>
-        <w:t>This type of language is used by the DBA and database designers to define the schema.</w:t>
-      </w:r>
-    </w:p>
-    <w:p/>
-    <w:p/>
     <w:p>
       <w:pPr>
         <w:pStyle w:val="ListParagraph"/>
@@ -897,6 +1218,150 @@
       </w:pPr>
       <w:r>
         <w:t>Object data model referred to as NOSQL systems.</w:t>
+      </w:r>
+    </w:p>
+    <w:p>
+      <w:pPr>
+        <w:pStyle w:val="ListParagraph"/>
+        <w:numPr>
+          <w:ilvl w:val="1"/>
+          <w:numId w:val="1"/>
+        </w:numPr>
+      </w:pPr>
+      <w:r>
+        <w:t>Number of users</w:t>
+      </w:r>
+    </w:p>
+    <w:p>
+      <w:pPr>
+        <w:pStyle w:val="ListParagraph"/>
+        <w:numPr>
+          <w:ilvl w:val="2"/>
+          <w:numId w:val="1"/>
+        </w:numPr>
+      </w:pPr>
+      <w:r>
+        <w:t>Single users</w:t>
+      </w:r>
+    </w:p>
+    <w:p>
+      <w:pPr>
+        <w:pStyle w:val="ListParagraph"/>
+        <w:numPr>
+          <w:ilvl w:val="2"/>
+          <w:numId w:val="1"/>
+        </w:numPr>
+      </w:pPr>
+      <w:r>
+        <w:t>Multi users</w:t>
+      </w:r>
+    </w:p>
+    <w:p>
+      <w:pPr>
+        <w:pStyle w:val="ListParagraph"/>
+        <w:numPr>
+          <w:ilvl w:val="1"/>
+          <w:numId w:val="1"/>
+        </w:numPr>
+      </w:pPr>
+      <w:r>
+        <w:t>Cost</w:t>
+      </w:r>
+    </w:p>
+    <w:p>
+      <w:pPr>
+        <w:pStyle w:val="ListParagraph"/>
+        <w:numPr>
+          <w:ilvl w:val="2"/>
+          <w:numId w:val="1"/>
+        </w:numPr>
+      </w:pPr>
+      <w:r>
+        <w:t>Open sourced (Free*)</w:t>
+      </w:r>
+    </w:p>
+    <w:p>
+      <w:pPr>
+        <w:pStyle w:val="ListParagraph"/>
+        <w:numPr>
+          <w:ilvl w:val="2"/>
+          <w:numId w:val="1"/>
+        </w:numPr>
+      </w:pPr>
+      <w:r>
+        <w:t>Proprietary (Expensive)</w:t>
+      </w:r>
+    </w:p>
+    <w:p>
+      <w:pPr>
+        <w:pStyle w:val="ListParagraph"/>
+        <w:numPr>
+          <w:ilvl w:val="1"/>
+          <w:numId w:val="1"/>
+        </w:numPr>
+      </w:pPr>
+      <w:r>
+        <w:t>Number of sites</w:t>
+      </w:r>
+    </w:p>
+    <w:p>
+      <w:pPr>
+        <w:pStyle w:val="ListParagraph"/>
+        <w:numPr>
+          <w:ilvl w:val="2"/>
+          <w:numId w:val="1"/>
+        </w:numPr>
+      </w:pPr>
+      <w:r>
+        <w:t>Single – centralized.</w:t>
+      </w:r>
+    </w:p>
+    <w:p>
+      <w:pPr>
+        <w:pStyle w:val="ListParagraph"/>
+        <w:numPr>
+          <w:ilvl w:val="2"/>
+          <w:numId w:val="1"/>
+        </w:numPr>
+      </w:pPr>
+      <w:r>
+        <w:t>Multiple – distributed.</w:t>
+      </w:r>
+    </w:p>
+    <w:p>
+      <w:pPr>
+        <w:pStyle w:val="ListParagraph"/>
+        <w:numPr>
+          <w:ilvl w:val="1"/>
+          <w:numId w:val="1"/>
+        </w:numPr>
+      </w:pPr>
+      <w:r>
+        <w:t>DBMS Software</w:t>
+      </w:r>
+    </w:p>
+    <w:p>
+      <w:pPr>
+        <w:pStyle w:val="ListParagraph"/>
+        <w:numPr>
+          <w:ilvl w:val="2"/>
+          <w:numId w:val="1"/>
+        </w:numPr>
+      </w:pPr>
+      <w:r>
+        <w:t>Single – Homogenous (MYSQL)</w:t>
+      </w:r>
+    </w:p>
+    <w:p>
+      <w:pPr>
+        <w:pStyle w:val="ListParagraph"/>
+        <w:numPr>
+          <w:ilvl w:val="2"/>
+          <w:numId w:val="1"/>
+        </w:numPr>
+      </w:pPr>
+      <w:r>
+        <w:t>Multiple – Heterogenous (MYSQL, Cosmos DB, Oracle)</w:t>
       </w:r>
     </w:p>
     <w:p>
@@ -935,7 +1400,6 @@
           <w:i/>
           <w:iCs/>
         </w:rPr>
-        <w:lastRenderedPageBreak/>
         <w:t xml:space="preserve">Please complete sections 1 – 3 for the course on Java programming on Code Academy </w:t>
       </w:r>
       <w:hyperlink r:id="rId5" w:history="1">
@@ -961,8 +1425,9 @@
         <w:rPr>
           <w:noProof/>
         </w:rPr>
+        <w:lastRenderedPageBreak/>
         <w:drawing>
-          <wp:inline distT="0" distB="0" distL="0" distR="0" wp14:anchorId="29838463" wp14:editId="3A703E1C">
+          <wp:inline distT="0" distB="0" distL="0" distR="0" wp14:anchorId="61B75ABD" wp14:editId="5220F0DB">
             <wp:extent cx="5943600" cy="3140075"/>
             <wp:effectExtent l="0" t="0" r="0" b="3175"/>
             <wp:docPr id="1" name="Picture 1"/>
@@ -1115,8 +1580,123 @@
       </w:pPr>
     </w:lvl>
   </w:abstractNum>
+  <w:abstractNum w:abstractNumId="1" w15:restartNumberingAfterBreak="0">
+    <w:nsid w:val="642358EF"/>
+    <w:multiLevelType w:val="hybridMultilevel"/>
+    <w:tmpl w:val="974001FE"/>
+    <w:lvl w:ilvl="0" w:tplc="ECB2F850">
+      <w:numFmt w:val="bullet"/>
+      <w:lvlText w:val="-"/>
+      <w:lvlJc w:val="left"/>
+      <w:pPr>
+        <w:ind w:left="720" w:hanging="360"/>
+      </w:pPr>
+      <w:rPr>
+        <w:rFonts w:ascii="Calibri" w:eastAsiaTheme="minorHAnsi" w:hAnsi="Calibri" w:cs="Calibri" w:hint="default"/>
+      </w:rPr>
+    </w:lvl>
+    <w:lvl w:ilvl="1" w:tplc="04090003">
+      <w:start w:val="1"/>
+      <w:numFmt w:val="bullet"/>
+      <w:lvlText w:val="o"/>
+      <w:lvlJc w:val="left"/>
+      <w:pPr>
+        <w:ind w:left="1440" w:hanging="360"/>
+      </w:pPr>
+      <w:rPr>
+        <w:rFonts w:ascii="Courier New" w:hAnsi="Courier New" w:cs="Courier New" w:hint="default"/>
+      </w:rPr>
+    </w:lvl>
+    <w:lvl w:ilvl="2" w:tplc="04090005">
+      <w:start w:val="1"/>
+      <w:numFmt w:val="bullet"/>
+      <w:lvlText w:val=""/>
+      <w:lvlJc w:val="left"/>
+      <w:pPr>
+        <w:ind w:left="2160" w:hanging="360"/>
+      </w:pPr>
+      <w:rPr>
+        <w:rFonts w:ascii="Wingdings" w:hAnsi="Wingdings" w:hint="default"/>
+      </w:rPr>
+    </w:lvl>
+    <w:lvl w:ilvl="3" w:tplc="04090001" w:tentative="1">
+      <w:start w:val="1"/>
+      <w:numFmt w:val="bullet"/>
+      <w:lvlText w:val=""/>
+      <w:lvlJc w:val="left"/>
+      <w:pPr>
+        <w:ind w:left="2880" w:hanging="360"/>
+      </w:pPr>
+      <w:rPr>
+        <w:rFonts w:ascii="Symbol" w:hAnsi="Symbol" w:hint="default"/>
+      </w:rPr>
+    </w:lvl>
+    <w:lvl w:ilvl="4" w:tplc="04090003" w:tentative="1">
+      <w:start w:val="1"/>
+      <w:numFmt w:val="bullet"/>
+      <w:lvlText w:val="o"/>
+      <w:lvlJc w:val="left"/>
+      <w:pPr>
+        <w:ind w:left="3600" w:hanging="360"/>
+      </w:pPr>
+      <w:rPr>
+        <w:rFonts w:ascii="Courier New" w:hAnsi="Courier New" w:cs="Courier New" w:hint="default"/>
+      </w:rPr>
+    </w:lvl>
+    <w:lvl w:ilvl="5" w:tplc="04090005" w:tentative="1">
+      <w:start w:val="1"/>
+      <w:numFmt w:val="bullet"/>
+      <w:lvlText w:val=""/>
+      <w:lvlJc w:val="left"/>
+      <w:pPr>
+        <w:ind w:left="4320" w:hanging="360"/>
+      </w:pPr>
+      <w:rPr>
+        <w:rFonts w:ascii="Wingdings" w:hAnsi="Wingdings" w:hint="default"/>
+      </w:rPr>
+    </w:lvl>
+    <w:lvl w:ilvl="6" w:tplc="04090001" w:tentative="1">
+      <w:start w:val="1"/>
+      <w:numFmt w:val="bullet"/>
+      <w:lvlText w:val=""/>
+      <w:lvlJc w:val="left"/>
+      <w:pPr>
+        <w:ind w:left="5040" w:hanging="360"/>
+      </w:pPr>
+      <w:rPr>
+        <w:rFonts w:ascii="Symbol" w:hAnsi="Symbol" w:hint="default"/>
+      </w:rPr>
+    </w:lvl>
+    <w:lvl w:ilvl="7" w:tplc="04090003" w:tentative="1">
+      <w:start w:val="1"/>
+      <w:numFmt w:val="bullet"/>
+      <w:lvlText w:val="o"/>
+      <w:lvlJc w:val="left"/>
+      <w:pPr>
+        <w:ind w:left="5760" w:hanging="360"/>
+      </w:pPr>
+      <w:rPr>
+        <w:rFonts w:ascii="Courier New" w:hAnsi="Courier New" w:cs="Courier New" w:hint="default"/>
+      </w:rPr>
+    </w:lvl>
+    <w:lvl w:ilvl="8" w:tplc="04090005" w:tentative="1">
+      <w:start w:val="1"/>
+      <w:numFmt w:val="bullet"/>
+      <w:lvlText w:val=""/>
+      <w:lvlJc w:val="left"/>
+      <w:pPr>
+        <w:ind w:left="6480" w:hanging="360"/>
+      </w:pPr>
+      <w:rPr>
+        <w:rFonts w:ascii="Wingdings" w:hAnsi="Wingdings" w:hint="default"/>
+      </w:rPr>
+    </w:lvl>
+  </w:abstractNum>
   <w:num w:numId="1" w16cid:durableId="32965736">
     <w:abstractNumId w:val="0"/>
+  </w:num>
+  <w:num w:numId="2" w16cid:durableId="1978220257">
+    <w:abstractNumId w:val="1"/>
   </w:num>
 </w:numbering>
 </file>

</xml_diff>